<commit_message>
added to report and to input fucntion
</commit_message>
<xml_diff>
--- a/docs/Report.docx
+++ b/docs/Report.docx
@@ -23,6 +23,7 @@
           </w:pPr>
           <w:r>
             <w:rPr>
+              <w:noProof/>
               <w:lang w:val="pt-PT"/>
             </w:rPr>
             <w:drawing>
@@ -365,9 +366,12 @@
       <w:sdtPr>
         <w:rPr>
           <w:rFonts w:asciiTheme="minorHAnsi" w:eastAsiaTheme="minorHAnsi" w:hAnsiTheme="minorHAnsi" w:cstheme="minorBidi"/>
+          <w:b w:val="0"/>
+          <w:bCs w:val="0"/>
           <w:color w:val="auto"/>
           <w:sz w:val="22"/>
           <w:szCs w:val="22"/>
+          <w:lang w:val="en-US"/>
         </w:rPr>
         <w:id w:val="-824350360"/>
         <w:docPartObj>
@@ -7534,6 +7538,7 @@
         <w:rPr>
           <w:rFonts w:cstheme="minorHAnsi"/>
           <w:iCs/>
+          <w:noProof/>
           <w:lang w:val="pt-PT"/>
         </w:rPr>
         <w:drawing>
@@ -8028,6 +8033,7 @@
       </w:pPr>
       <w:r>
         <w:rPr>
+          <w:noProof/>
           <w:lang w:val="pt-PT"/>
         </w:rPr>
         <w:drawing>
@@ -9093,300 +9099,16 @@
     </w:p>
     <w:p>
       <w:pPr>
-        <w:rPr>
-          <w:lang w:val="pt-PT"/>
-        </w:rPr>
-      </w:pPr>
-      <w:r>
-        <w:rPr>
-          <w:lang w:val="pt-PT"/>
-        </w:rPr>
-        <w:t>Devido à natureza do tema, a interação quer cliente – aplicação ou  trabalhador – aplicação é relativamente pouca, sendo que foram implementadas as seguintes funcionalidades:</w:t>
-      </w:r>
-    </w:p>
-    <w:p>
-      <w:pPr>
-        <w:pStyle w:val="ListParagraph"/>
-        <w:rPr>
-          <w:lang w:val="pt-PT"/>
-        </w:rPr>
-      </w:pPr>
-    </w:p>
-    <w:p>
-      <w:pPr>
-        <w:jc w:val="both"/>
-        <w:rPr>
-          <w:lang w:val="pt-PT"/>
-        </w:rPr>
-      </w:pPr>
-    </w:p>
-    <w:p>
-      <w:pPr>
-        <w:jc w:val="both"/>
-        <w:rPr>
-          <w:lang w:val="pt-PT"/>
-        </w:rPr>
-      </w:pPr>
-    </w:p>
-    <w:p>
-      <w:pPr>
-        <w:jc w:val="both"/>
-        <w:rPr>
-          <w:lang w:val="pt-PT"/>
-        </w:rPr>
-      </w:pPr>
-    </w:p>
-    <w:p>
-      <w:pPr>
-        <w:rPr>
-          <w:lang w:val="pt-PT"/>
-        </w:rPr>
-      </w:pPr>
-    </w:p>
-    <w:p>
-      <w:pPr>
-        <w:rPr>
-          <w:lang w:val="pt-PT"/>
-        </w:rPr>
-      </w:pPr>
-    </w:p>
-    <w:p>
-      <w:pPr>
-        <w:rPr>
-          <w:lang w:val="pt-PT"/>
-        </w:rPr>
-      </w:pPr>
-    </w:p>
-    <w:p>
-      <w:pPr>
-        <w:rPr>
-          <w:lang w:val="pt-PT"/>
-        </w:rPr>
-      </w:pPr>
-    </w:p>
-    <w:p>
-      <w:pPr>
-        <w:rPr>
-          <w:lang w:val="pt-PT"/>
-        </w:rPr>
-      </w:pPr>
-    </w:p>
-    <w:p>
-      <w:pPr>
-        <w:rPr>
-          <w:lang w:val="pt-PT"/>
-        </w:rPr>
-      </w:pPr>
-    </w:p>
-    <w:p>
-      <w:pPr>
-        <w:rPr>
-          <w:lang w:val="pt-PT"/>
-        </w:rPr>
-      </w:pPr>
-    </w:p>
-    <w:p>
-      <w:pPr>
-        <w:rPr>
-          <w:lang w:val="pt-PT"/>
-        </w:rPr>
-      </w:pPr>
-    </w:p>
-    <w:p>
-      <w:pPr>
-        <w:rPr>
-          <w:lang w:val="pt-PT"/>
-        </w:rPr>
-      </w:pPr>
-    </w:p>
-    <w:p>
-      <w:pPr>
-        <w:rPr>
-          <w:lang w:val="pt-PT"/>
-        </w:rPr>
-      </w:pPr>
-    </w:p>
-    <w:p>
-      <w:pPr>
-        <w:rPr>
-          <w:lang w:val="pt-PT"/>
-        </w:rPr>
-      </w:pPr>
-    </w:p>
-    <w:p>
-      <w:pPr>
-        <w:rPr>
-          <w:lang w:val="pt-PT"/>
-        </w:rPr>
-      </w:pPr>
-    </w:p>
-    <w:p>
-      <w:pPr>
-        <w:rPr>
-          <w:lang w:val="pt-PT"/>
-        </w:rPr>
-      </w:pPr>
-    </w:p>
-    <w:p>
-      <w:pPr>
-        <w:rPr>
-          <w:lang w:val="pt-PT"/>
-        </w:rPr>
-      </w:pPr>
-    </w:p>
-    <w:p>
-      <w:pPr>
-        <w:rPr>
-          <w:lang w:val="pt-PT"/>
-        </w:rPr>
-      </w:pPr>
-    </w:p>
-    <w:p>
-      <w:pPr>
-        <w:rPr>
-          <w:lang w:val="pt-PT"/>
-        </w:rPr>
-      </w:pPr>
-    </w:p>
-    <w:p>
-      <w:pPr>
-        <w:rPr>
-          <w:lang w:val="pt-PT"/>
-        </w:rPr>
-      </w:pPr>
-    </w:p>
-    <w:p>
-      <w:pPr>
-        <w:rPr>
-          <w:lang w:val="pt-PT"/>
-        </w:rPr>
-      </w:pPr>
-    </w:p>
-    <w:p>
-      <w:pPr>
-        <w:rPr>
-          <w:lang w:val="pt-PT"/>
-        </w:rPr>
-      </w:pPr>
-    </w:p>
-    <w:p>
-      <w:pPr>
-        <w:rPr>
-          <w:lang w:val="pt-PT"/>
-        </w:rPr>
-      </w:pPr>
-    </w:p>
-    <w:p>
-      <w:pPr>
-        <w:rPr>
-          <w:lang w:val="pt-PT"/>
-        </w:rPr>
-      </w:pPr>
-    </w:p>
-    <w:p>
-      <w:pPr>
-        <w:rPr>
-          <w:lang w:val="pt-PT"/>
-        </w:rPr>
-      </w:pPr>
-    </w:p>
-    <w:p>
-      <w:pPr>
-        <w:pStyle w:val="Heading2"/>
-        <w:numPr>
-          <w:ilvl w:val="0"/>
-          <w:numId w:val="42"/>
-        </w:numPr>
-        <w:rPr>
-          <w:lang w:val="pt-PT"/>
-        </w:rPr>
-      </w:pPr>
-      <w:bookmarkStart w:id="20" w:name="_Toc72338299"/>
-      <w:r>
-        <w:rPr>
-          <w:lang w:val="pt-PT"/>
-        </w:rPr>
-        <w:lastRenderedPageBreak/>
-        <w:t>Estruturas de dados</w:t>
-      </w:r>
-      <w:bookmarkEnd w:id="20"/>
-    </w:p>
-    <w:p>
-      <w:pPr>
-        <w:pStyle w:val="Heading3"/>
-        <w:rPr>
-          <w:lang w:val="pt-PT"/>
-        </w:rPr>
-      </w:pPr>
-      <w:bookmarkStart w:id="21" w:name="_Toc72338300"/>
-      <w:r>
-        <w:rPr>
-          <w:lang w:val="pt-PT"/>
-        </w:rPr>
-        <w:t>Graph, Node &amp; Edge</w:t>
-      </w:r>
-      <w:bookmarkEnd w:id="21"/>
-    </w:p>
-    <w:p>
-      <w:pPr>
-        <w:rPr>
-          <w:lang w:val="pt-PT"/>
-        </w:rPr>
-      </w:pPr>
-      <w:r>
-        <w:rPr>
-          <w:lang w:val="pt-PT"/>
-        </w:rPr>
-        <w:t>Estas estruturas são muito semelhantes às utilizados no decorrer do semestre, com apenas algumas funções ou atributos, como tags de forma a proceder à identificação de Clientes ou Sede.</w:t>
-      </w:r>
-    </w:p>
-    <w:p>
-      <w:pPr>
-        <w:rPr>
-          <w:lang w:val="pt-PT"/>
-        </w:rPr>
-      </w:pPr>
-    </w:p>
-    <w:p>
-      <w:pPr>
-        <w:pStyle w:val="Heading3"/>
-        <w:rPr>
-          <w:lang w:val="pt-PT"/>
-        </w:rPr>
-      </w:pPr>
-      <w:bookmarkStart w:id="22" w:name="_Toc72338301"/>
-      <w:r>
-        <w:rPr>
-          <w:lang w:val="pt-PT"/>
-        </w:rPr>
-        <w:t>MealBasket</w:t>
-      </w:r>
-      <w:bookmarkEnd w:id="22"/>
-    </w:p>
-    <w:p>
-      <w:pPr>
-        <w:jc w:val="both"/>
-        <w:rPr>
-          <w:lang w:val="pt-PT"/>
-        </w:rPr>
-      </w:pPr>
-      <w:r>
-        <w:rPr>
-          <w:lang w:val="pt-PT"/>
-        </w:rPr>
-        <w:t xml:space="preserve">Esta classe representa um </w:t>
-      </w:r>
-      <w:r>
-        <w:rPr>
-          <w:lang w:val="pt-PT"/>
-        </w:rPr>
-        <w:t>c</w:t>
-      </w:r>
-      <w:r>
-        <w:rPr>
-          <w:lang w:val="pt-PT"/>
-        </w:rPr>
-        <w:t>abaz, sendo caracterizado por:</w:t>
+        <w:jc w:val="both"/>
+        <w:rPr>
+          <w:lang w:val="pt-PT"/>
+        </w:rPr>
+      </w:pPr>
+      <w:r>
+        <w:rPr>
+          <w:lang w:val="pt-PT"/>
+        </w:rPr>
+        <w:t>Quando se corre o programa, a seguinte mensagem aparece:</w:t>
       </w:r>
     </w:p>
     <w:p>
@@ -9401,10 +9123,10 @@
           <w:lang w:val="pt-PT"/>
         </w:rPr>
         <w:drawing>
-          <wp:inline distT="0" distB="0" distL="0" distR="0" wp14:anchorId="0F05AAFB" wp14:editId="46FBC701">
-            <wp:extent cx="5943600" cy="1132840"/>
-            <wp:effectExtent l="0" t="0" r="0" b="0"/>
-            <wp:docPr id="4" name="Picture 4"/>
+          <wp:inline distT="0" distB="0" distL="0" distR="0" wp14:anchorId="611DFB69" wp14:editId="5642C894">
+            <wp:extent cx="4334480" cy="1038370"/>
+            <wp:effectExtent l="0" t="0" r="9525" b="9525"/>
+            <wp:docPr id="8" name="Picture 8"/>
             <wp:cNvGraphicFramePr>
               <a:graphicFrameLocks xmlns:a="http://schemas.openxmlformats.org/drawingml/2006/main" noChangeAspect="1"/>
             </wp:cNvGraphicFramePr>
@@ -9424,7 +9146,7 @@
                   <pic:spPr>
                     <a:xfrm>
                       <a:off x="0" y="0"/>
-                      <a:ext cx="5943600" cy="1132840"/>
+                      <a:ext cx="4334480" cy="1038370"/>
                     </a:xfrm>
                     <a:prstGeom prst="rect">
                       <a:avLst/>
@@ -9439,60 +9161,56 @@
     </w:p>
     <w:p>
       <w:pPr>
-        <w:jc w:val="both"/>
-        <w:rPr>
-          <w:lang w:val="pt-PT"/>
-        </w:rPr>
-      </w:pPr>
-      <w:r>
-        <w:rPr>
-          <w:lang w:val="pt-PT"/>
-        </w:rPr>
-        <w:t>O atributo counter é incrementado por cada cabaz adicionado, começando em 0, e o atributo destAddress tem de ter coordenadas que correspondem a um vértice que seja alcançável.</w:t>
-      </w:r>
-    </w:p>
-    <w:p>
-      <w:pPr>
-        <w:jc w:val="both"/>
-        <w:rPr>
-          <w:lang w:val="pt-PT"/>
-        </w:rPr>
-      </w:pPr>
-    </w:p>
-    <w:p>
-      <w:pPr>
         <w:pStyle w:val="Heading3"/>
         <w:rPr>
           <w:lang w:val="pt-PT"/>
         </w:rPr>
       </w:pPr>
-      <w:bookmarkStart w:id="23" w:name="_Toc72338302"/>
-      <w:r>
-        <w:rPr>
-          <w:lang w:val="pt-PT"/>
-        </w:rPr>
-        <w:t>Vehicle &amp; vehicle_type</w:t>
-      </w:r>
-      <w:bookmarkEnd w:id="23"/>
-    </w:p>
-    <w:p>
-      <w:pPr>
-        <w:jc w:val="both"/>
-        <w:rPr>
-          <w:lang w:val="pt-PT"/>
-        </w:rPr>
-      </w:pPr>
-      <w:r>
-        <w:rPr>
-          <w:lang w:val="pt-PT"/>
-        </w:rPr>
-        <w:t>A classe Vehicle representa um veículo específico</w:t>
-      </w:r>
-      <w:r>
-        <w:rPr>
-          <w:lang w:val="pt-PT"/>
-        </w:rPr>
-        <w:t>, enquanto que vehicle_type é um enum que representa os tipos de veículos. São caracterizados por:</w:t>
+      <w:r>
+        <w:rPr>
+          <w:lang w:val="pt-PT"/>
+        </w:rPr>
+        <w:t>Opção 0</w:t>
+      </w:r>
+    </w:p>
+    <w:p>
+      <w:pPr>
+        <w:jc w:val="both"/>
+        <w:rPr>
+          <w:lang w:val="pt-PT"/>
+        </w:rPr>
+      </w:pPr>
+      <w:r>
+        <w:rPr>
+          <w:lang w:val="pt-PT"/>
+        </w:rPr>
+        <w:t>A opção 0 é simplesmente para correr o programa e receber os resultados, enquanto que as outras duas permitem adicionar mais coisas pelo utilizados.</w:t>
+      </w:r>
+    </w:p>
+    <w:p>
+      <w:pPr>
+        <w:jc w:val="both"/>
+        <w:rPr>
+          <w:lang w:val="pt-PT"/>
+        </w:rPr>
+      </w:pPr>
+      <w:r>
+        <w:rPr>
+          <w:lang w:val="pt-PT"/>
+        </w:rPr>
+        <w:t>Ao escolher 0</w:t>
+      </w:r>
+      <w:r>
+        <w:rPr>
+          <w:lang w:val="pt-PT"/>
+        </w:rPr>
+        <w:t xml:space="preserve"> é nos dada a opção de escolher que algoritmo vai ser utilizado </w:t>
+      </w:r>
+      <w:r>
+        <w:rPr>
+          <w:lang w:val="pt-PT"/>
+        </w:rPr>
+        <w:t>na escolha da trajetória:</w:t>
       </w:r>
     </w:p>
     <w:p>
@@ -9507,10 +9225,10 @@
           <w:lang w:val="pt-PT"/>
         </w:rPr>
         <w:drawing>
-          <wp:inline distT="0" distB="0" distL="0" distR="0" wp14:anchorId="5AE71E1C" wp14:editId="01A4C2DC">
-            <wp:extent cx="5943600" cy="1203960"/>
+          <wp:inline distT="0" distB="0" distL="0" distR="0" wp14:anchorId="5E3A5D5A" wp14:editId="001C2FDF">
+            <wp:extent cx="5525271" cy="819264"/>
             <wp:effectExtent l="0" t="0" r="0" b="0"/>
-            <wp:docPr id="5" name="Picture 5"/>
+            <wp:docPr id="9" name="Picture 9"/>
             <wp:cNvGraphicFramePr>
               <a:graphicFrameLocks xmlns:a="http://schemas.openxmlformats.org/drawingml/2006/main" noChangeAspect="1"/>
             </wp:cNvGraphicFramePr>
@@ -9530,6 +9248,886 @@
                   <pic:spPr>
                     <a:xfrm>
                       <a:off x="0" y="0"/>
+                      <a:ext cx="5525271" cy="819264"/>
+                    </a:xfrm>
+                    <a:prstGeom prst="rect">
+                      <a:avLst/>
+                    </a:prstGeom>
+                  </pic:spPr>
+                </pic:pic>
+              </a:graphicData>
+            </a:graphic>
+          </wp:inline>
+        </w:drawing>
+      </w:r>
+    </w:p>
+    <w:p>
+      <w:pPr>
+        <w:jc w:val="both"/>
+        <w:rPr>
+          <w:lang w:val="pt-PT"/>
+        </w:rPr>
+      </w:pPr>
+      <w:r>
+        <w:rPr>
+          <w:lang w:val="pt-PT"/>
+        </w:rPr>
+        <w:t>Escolhendo a opção 0, utiliza-se o A* na escolha do caminho, enquanto que se escolher o Floyd-Warshall tem de se realizar um pré-processamento primeiro antes de percorrer para o resto.</w:t>
+      </w:r>
+    </w:p>
+    <w:p>
+      <w:pPr>
+        <w:jc w:val="both"/>
+        <w:rPr>
+          <w:lang w:val="pt-PT"/>
+        </w:rPr>
+      </w:pPr>
+    </w:p>
+    <w:p>
+      <w:pPr>
+        <w:pStyle w:val="Heading3"/>
+        <w:rPr>
+          <w:lang w:val="pt-PT"/>
+        </w:rPr>
+      </w:pPr>
+      <w:r>
+        <w:rPr>
+          <w:lang w:val="pt-PT"/>
+        </w:rPr>
+        <w:t>Opção 1</w:t>
+      </w:r>
+    </w:p>
+    <w:p>
+      <w:pPr>
+        <w:jc w:val="both"/>
+        <w:rPr>
+          <w:lang w:val="pt-PT"/>
+        </w:rPr>
+      </w:pPr>
+      <w:r>
+        <w:rPr>
+          <w:lang w:val="pt-PT"/>
+        </w:rPr>
+        <w:t xml:space="preserve">Ao escolher esta opção pode-se adicionar um novo veículo </w:t>
+      </w:r>
+      <w:r>
+        <w:rPr>
+          <w:lang w:val="pt-PT"/>
+        </w:rPr>
+        <w:t>à empresa para que possa também efetuar entregas.</w:t>
+      </w:r>
+    </w:p>
+    <w:p>
+      <w:pPr>
+        <w:jc w:val="both"/>
+        <w:rPr>
+          <w:lang w:val="pt-PT"/>
+        </w:rPr>
+      </w:pPr>
+      <w:r>
+        <w:rPr>
+          <w:lang w:val="pt-PT"/>
+        </w:rPr>
+        <w:t>De seguida seleciona-se o tipo de veículo:</w:t>
+      </w:r>
+    </w:p>
+    <w:p>
+      <w:pPr>
+        <w:jc w:val="both"/>
+        <w:rPr>
+          <w:lang w:val="pt-PT"/>
+        </w:rPr>
+      </w:pPr>
+      <w:r>
+        <w:rPr>
+          <w:lang w:val="pt-PT"/>
+        </w:rPr>
+        <w:drawing>
+          <wp:inline distT="0" distB="0" distL="0" distR="0" wp14:anchorId="090FDE11" wp14:editId="6306D386">
+            <wp:extent cx="2127637" cy="1137037"/>
+            <wp:effectExtent l="0" t="0" r="6350" b="6350"/>
+            <wp:docPr id="10" name="Picture 10"/>
+            <wp:cNvGraphicFramePr>
+              <a:graphicFrameLocks xmlns:a="http://schemas.openxmlformats.org/drawingml/2006/main" noChangeAspect="1"/>
+            </wp:cNvGraphicFramePr>
+            <a:graphic xmlns:a="http://schemas.openxmlformats.org/drawingml/2006/main">
+              <a:graphicData uri="http://schemas.openxmlformats.org/drawingml/2006/picture">
+                <pic:pic xmlns:pic="http://schemas.openxmlformats.org/drawingml/2006/picture">
+                  <pic:nvPicPr>
+                    <pic:cNvPr id="1" name=""/>
+                    <pic:cNvPicPr/>
+                  </pic:nvPicPr>
+                  <pic:blipFill>
+                    <a:blip r:embed="rId11"/>
+                    <a:stretch>
+                      <a:fillRect/>
+                    </a:stretch>
+                  </pic:blipFill>
+                  <pic:spPr>
+                    <a:xfrm>
+                      <a:off x="0" y="0"/>
+                      <a:ext cx="2133606" cy="1140227"/>
+                    </a:xfrm>
+                    <a:prstGeom prst="rect">
+                      <a:avLst/>
+                    </a:prstGeom>
+                  </pic:spPr>
+                </pic:pic>
+              </a:graphicData>
+            </a:graphic>
+          </wp:inline>
+        </w:drawing>
+      </w:r>
+    </w:p>
+    <w:p>
+      <w:pPr>
+        <w:jc w:val="both"/>
+        <w:rPr>
+          <w:lang w:val="pt-PT"/>
+        </w:rPr>
+      </w:pPr>
+      <w:r>
+        <w:rPr>
+          <w:lang w:val="pt-PT"/>
+        </w:rPr>
+        <w:t>Escolhendo, pode-se também especi</w:t>
+      </w:r>
+      <w:r>
+        <w:rPr>
+          <w:lang w:val="pt-PT"/>
+        </w:rPr>
+        <w:t>ficar a capacidade ou deixar como infinito, se preferível.</w:t>
+      </w:r>
+    </w:p>
+    <w:p>
+      <w:pPr>
+        <w:jc w:val="both"/>
+        <w:rPr>
+          <w:lang w:val="pt-PT"/>
+        </w:rPr>
+      </w:pPr>
+      <w:r>
+        <w:rPr>
+          <w:lang w:val="pt-PT"/>
+        </w:rPr>
+        <w:drawing>
+          <wp:inline distT="0" distB="0" distL="0" distR="0" wp14:anchorId="6CA1EC2A" wp14:editId="7B4799BB">
+            <wp:extent cx="5943600" cy="172085"/>
+            <wp:effectExtent l="0" t="0" r="0" b="0"/>
+            <wp:docPr id="12" name="Picture 12"/>
+            <wp:cNvGraphicFramePr>
+              <a:graphicFrameLocks xmlns:a="http://schemas.openxmlformats.org/drawingml/2006/main" noChangeAspect="1"/>
+            </wp:cNvGraphicFramePr>
+            <a:graphic xmlns:a="http://schemas.openxmlformats.org/drawingml/2006/main">
+              <a:graphicData uri="http://schemas.openxmlformats.org/drawingml/2006/picture">
+                <pic:pic xmlns:pic="http://schemas.openxmlformats.org/drawingml/2006/picture">
+                  <pic:nvPicPr>
+                    <pic:cNvPr id="1" name=""/>
+                    <pic:cNvPicPr/>
+                  </pic:nvPicPr>
+                  <pic:blipFill>
+                    <a:blip r:embed="rId12"/>
+                    <a:stretch>
+                      <a:fillRect/>
+                    </a:stretch>
+                  </pic:blipFill>
+                  <pic:spPr>
+                    <a:xfrm>
+                      <a:off x="0" y="0"/>
+                      <a:ext cx="5943600" cy="172085"/>
+                    </a:xfrm>
+                    <a:prstGeom prst="rect">
+                      <a:avLst/>
+                    </a:prstGeom>
+                  </pic:spPr>
+                </pic:pic>
+              </a:graphicData>
+            </a:graphic>
+          </wp:inline>
+        </w:drawing>
+      </w:r>
+    </w:p>
+    <w:p>
+      <w:pPr>
+        <w:jc w:val="both"/>
+        <w:rPr>
+          <w:lang w:val="pt-PT"/>
+        </w:rPr>
+      </w:pPr>
+    </w:p>
+    <w:p>
+      <w:pPr>
+        <w:pStyle w:val="Heading3"/>
+        <w:rPr>
+          <w:lang w:val="pt-PT"/>
+        </w:rPr>
+      </w:pPr>
+      <w:r>
+        <w:rPr>
+          <w:lang w:val="pt-PT"/>
+        </w:rPr>
+        <w:t xml:space="preserve">Opção </w:t>
+      </w:r>
+      <w:r>
+        <w:rPr>
+          <w:lang w:val="pt-PT"/>
+        </w:rPr>
+        <w:t>2</w:t>
+      </w:r>
+    </w:p>
+    <w:p>
+      <w:pPr>
+        <w:rPr>
+          <w:lang w:val="pt-PT"/>
+        </w:rPr>
+      </w:pPr>
+      <w:r>
+        <w:rPr>
+          <w:lang w:val="pt-PT"/>
+        </w:rPr>
+        <w:t>Com esta opção pode-se adicionar outra ordem para entrega.</w:t>
+      </w:r>
+    </w:p>
+    <w:p>
+      <w:pPr>
+        <w:rPr>
+          <w:lang w:val="pt-PT"/>
+        </w:rPr>
+      </w:pPr>
+      <w:r>
+        <w:rPr>
+          <w:lang w:val="pt-PT"/>
+        </w:rPr>
+        <w:drawing>
+          <wp:inline distT="0" distB="0" distL="0" distR="0" wp14:anchorId="27BB298A" wp14:editId="3E1F55DD">
+            <wp:extent cx="5943600" cy="226695"/>
+            <wp:effectExtent l="0" t="0" r="0" b="1905"/>
+            <wp:docPr id="17" name="Picture 17"/>
+            <wp:cNvGraphicFramePr>
+              <a:graphicFrameLocks xmlns:a="http://schemas.openxmlformats.org/drawingml/2006/main" noChangeAspect="1"/>
+            </wp:cNvGraphicFramePr>
+            <a:graphic xmlns:a="http://schemas.openxmlformats.org/drawingml/2006/main">
+              <a:graphicData uri="http://schemas.openxmlformats.org/drawingml/2006/picture">
+                <pic:pic xmlns:pic="http://schemas.openxmlformats.org/drawingml/2006/picture">
+                  <pic:nvPicPr>
+                    <pic:cNvPr id="1" name=""/>
+                    <pic:cNvPicPr/>
+                  </pic:nvPicPr>
+                  <pic:blipFill>
+                    <a:blip r:embed="rId13"/>
+                    <a:stretch>
+                      <a:fillRect/>
+                    </a:stretch>
+                  </pic:blipFill>
+                  <pic:spPr>
+                    <a:xfrm>
+                      <a:off x="0" y="0"/>
+                      <a:ext cx="5943600" cy="226695"/>
+                    </a:xfrm>
+                    <a:prstGeom prst="rect">
+                      <a:avLst/>
+                    </a:prstGeom>
+                  </pic:spPr>
+                </pic:pic>
+              </a:graphicData>
+            </a:graphic>
+          </wp:inline>
+        </w:drawing>
+      </w:r>
+    </w:p>
+    <w:p>
+      <w:pPr>
+        <w:rPr>
+          <w:lang w:val="pt-PT"/>
+        </w:rPr>
+      </w:pPr>
+      <w:r>
+        <w:rPr>
+          <w:lang w:val="pt-PT"/>
+        </w:rPr>
+        <w:lastRenderedPageBreak/>
+        <w:drawing>
+          <wp:inline distT="0" distB="0" distL="0" distR="0" wp14:anchorId="3F5A9A10" wp14:editId="2B876639">
+            <wp:extent cx="5943600" cy="236855"/>
+            <wp:effectExtent l="0" t="0" r="0" b="0"/>
+            <wp:docPr id="18" name="Picture 18"/>
+            <wp:cNvGraphicFramePr>
+              <a:graphicFrameLocks xmlns:a="http://schemas.openxmlformats.org/drawingml/2006/main" noChangeAspect="1"/>
+            </wp:cNvGraphicFramePr>
+            <a:graphic xmlns:a="http://schemas.openxmlformats.org/drawingml/2006/main">
+              <a:graphicData uri="http://schemas.openxmlformats.org/drawingml/2006/picture">
+                <pic:pic xmlns:pic="http://schemas.openxmlformats.org/drawingml/2006/picture">
+                  <pic:nvPicPr>
+                    <pic:cNvPr id="1" name=""/>
+                    <pic:cNvPicPr/>
+                  </pic:nvPicPr>
+                  <pic:blipFill>
+                    <a:blip r:embed="rId14"/>
+                    <a:stretch>
+                      <a:fillRect/>
+                    </a:stretch>
+                  </pic:blipFill>
+                  <pic:spPr>
+                    <a:xfrm>
+                      <a:off x="0" y="0"/>
+                      <a:ext cx="5943600" cy="236855"/>
+                    </a:xfrm>
+                    <a:prstGeom prst="rect">
+                      <a:avLst/>
+                    </a:prstGeom>
+                  </pic:spPr>
+                </pic:pic>
+              </a:graphicData>
+            </a:graphic>
+          </wp:inline>
+        </w:drawing>
+      </w:r>
+    </w:p>
+    <w:p>
+      <w:pPr>
+        <w:jc w:val="both"/>
+        <w:rPr>
+          <w:lang w:val="pt-PT"/>
+        </w:rPr>
+      </w:pPr>
+      <w:r>
+        <w:rPr>
+          <w:lang w:val="pt-PT"/>
+        </w:rPr>
+        <w:drawing>
+          <wp:inline distT="0" distB="0" distL="0" distR="0" wp14:anchorId="6E9E2164" wp14:editId="6CC578F1">
+            <wp:extent cx="5943600" cy="355600"/>
+            <wp:effectExtent l="0" t="0" r="0" b="6350"/>
+            <wp:docPr id="19" name="Picture 19"/>
+            <wp:cNvGraphicFramePr>
+              <a:graphicFrameLocks xmlns:a="http://schemas.openxmlformats.org/drawingml/2006/main" noChangeAspect="1"/>
+            </wp:cNvGraphicFramePr>
+            <a:graphic xmlns:a="http://schemas.openxmlformats.org/drawingml/2006/main">
+              <a:graphicData uri="http://schemas.openxmlformats.org/drawingml/2006/picture">
+                <pic:pic xmlns:pic="http://schemas.openxmlformats.org/drawingml/2006/picture">
+                  <pic:nvPicPr>
+                    <pic:cNvPr id="1" name=""/>
+                    <pic:cNvPicPr/>
+                  </pic:nvPicPr>
+                  <pic:blipFill>
+                    <a:blip r:embed="rId15"/>
+                    <a:stretch>
+                      <a:fillRect/>
+                    </a:stretch>
+                  </pic:blipFill>
+                  <pic:spPr>
+                    <a:xfrm>
+                      <a:off x="0" y="0"/>
+                      <a:ext cx="5943600" cy="355600"/>
+                    </a:xfrm>
+                    <a:prstGeom prst="rect">
+                      <a:avLst/>
+                    </a:prstGeom>
+                  </pic:spPr>
+                </pic:pic>
+              </a:graphicData>
+            </a:graphic>
+          </wp:inline>
+        </w:drawing>
+      </w:r>
+    </w:p>
+    <w:p>
+      <w:pPr>
+        <w:jc w:val="both"/>
+        <w:rPr>
+          <w:lang w:val="pt-PT"/>
+        </w:rPr>
+      </w:pPr>
+      <w:r>
+        <w:rPr>
+          <w:lang w:val="pt-PT"/>
+        </w:rPr>
+        <w:drawing>
+          <wp:inline distT="0" distB="0" distL="0" distR="0" wp14:anchorId="7FF95F67" wp14:editId="009F6093">
+            <wp:extent cx="233516" cy="143123"/>
+            <wp:effectExtent l="0" t="0" r="0" b="0"/>
+            <wp:docPr id="20" name="Picture 20"/>
+            <wp:cNvGraphicFramePr>
+              <a:graphicFrameLocks xmlns:a="http://schemas.openxmlformats.org/drawingml/2006/main" noChangeAspect="1"/>
+            </wp:cNvGraphicFramePr>
+            <a:graphic xmlns:a="http://schemas.openxmlformats.org/drawingml/2006/main">
+              <a:graphicData uri="http://schemas.openxmlformats.org/drawingml/2006/picture">
+                <pic:pic xmlns:pic="http://schemas.openxmlformats.org/drawingml/2006/picture">
+                  <pic:nvPicPr>
+                    <pic:cNvPr id="1" name=""/>
+                    <pic:cNvPicPr/>
+                  </pic:nvPicPr>
+                  <pic:blipFill>
+                    <a:blip r:embed="rId16"/>
+                    <a:stretch>
+                      <a:fillRect/>
+                    </a:stretch>
+                  </pic:blipFill>
+                  <pic:spPr>
+                    <a:xfrm>
+                      <a:off x="0" y="0"/>
+                      <a:ext cx="240211" cy="147226"/>
+                    </a:xfrm>
+                    <a:prstGeom prst="rect">
+                      <a:avLst/>
+                    </a:prstGeom>
+                  </pic:spPr>
+                </pic:pic>
+              </a:graphicData>
+            </a:graphic>
+          </wp:inline>
+        </w:drawing>
+      </w:r>
+    </w:p>
+    <w:p>
+      <w:pPr>
+        <w:jc w:val="both"/>
+        <w:rPr>
+          <w:lang w:val="pt-PT"/>
+        </w:rPr>
+      </w:pPr>
+      <w:r>
+        <w:rPr>
+          <w:lang w:val="pt-PT"/>
+        </w:rPr>
+        <w:t xml:space="preserve">Estas opções permitem criar uma ordem, dando o número de refeições por cabaz, seguido pelo nome da pessoa e por fim pela localização, dada em termos de x e y. </w:t>
+      </w:r>
+    </w:p>
+    <w:p>
+      <w:pPr>
+        <w:jc w:val="both"/>
+        <w:rPr>
+          <w:lang w:val="pt-PT"/>
+        </w:rPr>
+      </w:pPr>
+      <w:r>
+        <w:rPr>
+          <w:lang w:val="pt-PT"/>
+        </w:rPr>
+        <w:t xml:space="preserve">A localização é verificada </w:t>
+      </w:r>
+      <w:r>
+        <w:rPr>
+          <w:lang w:val="pt-PT"/>
+        </w:rPr>
+        <w:t>e se não existir no grafo ou não for uma localização a que seja possível chegar a seguinte mensagem aparece</w:t>
+      </w:r>
+      <w:r>
+        <w:rPr>
+          <w:lang w:val="pt-PT"/>
+        </w:rPr>
+        <w:t xml:space="preserve"> e é dada a oportunidade de escrever de novo a localização, por motivos de engano, ou voltar para o inicio sem adicionar a ordem.</w:t>
+      </w:r>
+    </w:p>
+    <w:p>
+      <w:pPr>
+        <w:jc w:val="both"/>
+        <w:rPr>
+          <w:lang w:val="pt-PT"/>
+        </w:rPr>
+      </w:pPr>
+      <w:r>
+        <w:rPr>
+          <w:lang w:val="pt-PT"/>
+        </w:rPr>
+        <w:drawing>
+          <wp:inline distT="0" distB="0" distL="0" distR="0" wp14:anchorId="19E09C2E" wp14:editId="58D450B3">
+            <wp:extent cx="4744112" cy="981212"/>
+            <wp:effectExtent l="0" t="0" r="0" b="9525"/>
+            <wp:docPr id="21" name="Picture 21"/>
+            <wp:cNvGraphicFramePr>
+              <a:graphicFrameLocks xmlns:a="http://schemas.openxmlformats.org/drawingml/2006/main" noChangeAspect="1"/>
+            </wp:cNvGraphicFramePr>
+            <a:graphic xmlns:a="http://schemas.openxmlformats.org/drawingml/2006/main">
+              <a:graphicData uri="http://schemas.openxmlformats.org/drawingml/2006/picture">
+                <pic:pic xmlns:pic="http://schemas.openxmlformats.org/drawingml/2006/picture">
+                  <pic:nvPicPr>
+                    <pic:cNvPr id="1" name=""/>
+                    <pic:cNvPicPr/>
+                  </pic:nvPicPr>
+                  <pic:blipFill>
+                    <a:blip r:embed="rId17"/>
+                    <a:stretch>
+                      <a:fillRect/>
+                    </a:stretch>
+                  </pic:blipFill>
+                  <pic:spPr>
+                    <a:xfrm>
+                      <a:off x="0" y="0"/>
+                      <a:ext cx="4744112" cy="981212"/>
+                    </a:xfrm>
+                    <a:prstGeom prst="rect">
+                      <a:avLst/>
+                    </a:prstGeom>
+                  </pic:spPr>
+                </pic:pic>
+              </a:graphicData>
+            </a:graphic>
+          </wp:inline>
+        </w:drawing>
+      </w:r>
+    </w:p>
+    <w:p>
+      <w:pPr>
+        <w:rPr>
+          <w:lang w:val="pt-PT"/>
+        </w:rPr>
+      </w:pPr>
+    </w:p>
+    <w:p>
+      <w:pPr>
+        <w:rPr>
+          <w:lang w:val="pt-PT"/>
+        </w:rPr>
+      </w:pPr>
+    </w:p>
+    <w:p>
+      <w:pPr>
+        <w:rPr>
+          <w:lang w:val="pt-PT"/>
+        </w:rPr>
+      </w:pPr>
+    </w:p>
+    <w:p>
+      <w:pPr>
+        <w:rPr>
+          <w:lang w:val="pt-PT"/>
+        </w:rPr>
+      </w:pPr>
+    </w:p>
+    <w:p>
+      <w:pPr>
+        <w:rPr>
+          <w:lang w:val="pt-PT"/>
+        </w:rPr>
+      </w:pPr>
+    </w:p>
+    <w:p>
+      <w:pPr>
+        <w:rPr>
+          <w:lang w:val="pt-PT"/>
+        </w:rPr>
+      </w:pPr>
+    </w:p>
+    <w:p>
+      <w:pPr>
+        <w:rPr>
+          <w:lang w:val="pt-PT"/>
+        </w:rPr>
+      </w:pPr>
+    </w:p>
+    <w:p>
+      <w:pPr>
+        <w:rPr>
+          <w:lang w:val="pt-PT"/>
+        </w:rPr>
+      </w:pPr>
+    </w:p>
+    <w:p>
+      <w:pPr>
+        <w:rPr>
+          <w:lang w:val="pt-PT"/>
+        </w:rPr>
+      </w:pPr>
+    </w:p>
+    <w:p>
+      <w:pPr>
+        <w:rPr>
+          <w:lang w:val="pt-PT"/>
+        </w:rPr>
+      </w:pPr>
+    </w:p>
+    <w:p>
+      <w:pPr>
+        <w:rPr>
+          <w:lang w:val="pt-PT"/>
+        </w:rPr>
+      </w:pPr>
+    </w:p>
+    <w:p>
+      <w:pPr>
+        <w:rPr>
+          <w:lang w:val="pt-PT"/>
+        </w:rPr>
+      </w:pPr>
+    </w:p>
+    <w:p>
+      <w:pPr>
+        <w:rPr>
+          <w:lang w:val="pt-PT"/>
+        </w:rPr>
+      </w:pPr>
+    </w:p>
+    <w:p>
+      <w:pPr>
+        <w:rPr>
+          <w:lang w:val="pt-PT"/>
+        </w:rPr>
+      </w:pPr>
+    </w:p>
+    <w:p>
+      <w:pPr>
+        <w:rPr>
+          <w:lang w:val="pt-PT"/>
+        </w:rPr>
+      </w:pPr>
+    </w:p>
+    <w:p>
+      <w:pPr>
+        <w:rPr>
+          <w:lang w:val="pt-PT"/>
+        </w:rPr>
+      </w:pPr>
+    </w:p>
+    <w:p>
+      <w:pPr>
+        <w:rPr>
+          <w:lang w:val="pt-PT"/>
+        </w:rPr>
+      </w:pPr>
+    </w:p>
+    <w:p>
+      <w:pPr>
+        <w:pStyle w:val="Heading2"/>
+        <w:numPr>
+          <w:ilvl w:val="0"/>
+          <w:numId w:val="42"/>
+        </w:numPr>
+        <w:rPr>
+          <w:lang w:val="pt-PT"/>
+        </w:rPr>
+      </w:pPr>
+      <w:bookmarkStart w:id="20" w:name="_Toc72338299"/>
+      <w:r>
+        <w:rPr>
+          <w:lang w:val="pt-PT"/>
+        </w:rPr>
+        <w:lastRenderedPageBreak/>
+        <w:t>Estruturas de dados</w:t>
+      </w:r>
+      <w:bookmarkEnd w:id="20"/>
+    </w:p>
+    <w:p>
+      <w:pPr>
+        <w:pStyle w:val="Heading3"/>
+        <w:rPr>
+          <w:lang w:val="pt-PT"/>
+        </w:rPr>
+      </w:pPr>
+      <w:bookmarkStart w:id="21" w:name="_Toc72338300"/>
+      <w:r>
+        <w:rPr>
+          <w:lang w:val="pt-PT"/>
+        </w:rPr>
+        <w:t>Graph, Node &amp; Edge</w:t>
+      </w:r>
+      <w:bookmarkEnd w:id="21"/>
+    </w:p>
+    <w:p>
+      <w:pPr>
+        <w:rPr>
+          <w:lang w:val="pt-PT"/>
+        </w:rPr>
+      </w:pPr>
+      <w:r>
+        <w:rPr>
+          <w:lang w:val="pt-PT"/>
+        </w:rPr>
+        <w:t>Estas estruturas são muito semelhantes às utilizados no decorrer do semestre, com apenas algumas funções ou atributos, como tags de forma a proceder à identificação de Clientes ou Sede.</w:t>
+      </w:r>
+    </w:p>
+    <w:p>
+      <w:pPr>
+        <w:rPr>
+          <w:lang w:val="pt-PT"/>
+        </w:rPr>
+      </w:pPr>
+    </w:p>
+    <w:p>
+      <w:pPr>
+        <w:pStyle w:val="Heading3"/>
+        <w:rPr>
+          <w:lang w:val="pt-PT"/>
+        </w:rPr>
+      </w:pPr>
+      <w:bookmarkStart w:id="22" w:name="_Toc72338301"/>
+      <w:r>
+        <w:rPr>
+          <w:lang w:val="pt-PT"/>
+        </w:rPr>
+        <w:t>MealBasket</w:t>
+      </w:r>
+      <w:bookmarkEnd w:id="22"/>
+    </w:p>
+    <w:p>
+      <w:pPr>
+        <w:jc w:val="both"/>
+        <w:rPr>
+          <w:lang w:val="pt-PT"/>
+        </w:rPr>
+      </w:pPr>
+      <w:r>
+        <w:rPr>
+          <w:lang w:val="pt-PT"/>
+        </w:rPr>
+        <w:t xml:space="preserve">Esta classe representa um </w:t>
+      </w:r>
+      <w:r>
+        <w:rPr>
+          <w:lang w:val="pt-PT"/>
+        </w:rPr>
+        <w:t>c</w:t>
+      </w:r>
+      <w:r>
+        <w:rPr>
+          <w:lang w:val="pt-PT"/>
+        </w:rPr>
+        <w:t>abaz, sendo caracterizado por:</w:t>
+      </w:r>
+    </w:p>
+    <w:p>
+      <w:pPr>
+        <w:jc w:val="both"/>
+        <w:rPr>
+          <w:lang w:val="pt-PT"/>
+        </w:rPr>
+      </w:pPr>
+      <w:r>
+        <w:rPr>
+          <w:noProof/>
+          <w:lang w:val="pt-PT"/>
+        </w:rPr>
+        <w:drawing>
+          <wp:inline distT="0" distB="0" distL="0" distR="0" wp14:anchorId="0F05AAFB" wp14:editId="46FBC701">
+            <wp:extent cx="5943600" cy="1132840"/>
+            <wp:effectExtent l="0" t="0" r="0" b="0"/>
+            <wp:docPr id="4" name="Picture 4"/>
+            <wp:cNvGraphicFramePr>
+              <a:graphicFrameLocks xmlns:a="http://schemas.openxmlformats.org/drawingml/2006/main" noChangeAspect="1"/>
+            </wp:cNvGraphicFramePr>
+            <a:graphic xmlns:a="http://schemas.openxmlformats.org/drawingml/2006/main">
+              <a:graphicData uri="http://schemas.openxmlformats.org/drawingml/2006/picture">
+                <pic:pic xmlns:pic="http://schemas.openxmlformats.org/drawingml/2006/picture">
+                  <pic:nvPicPr>
+                    <pic:cNvPr id="1" name=""/>
+                    <pic:cNvPicPr/>
+                  </pic:nvPicPr>
+                  <pic:blipFill>
+                    <a:blip r:embed="rId18"/>
+                    <a:stretch>
+                      <a:fillRect/>
+                    </a:stretch>
+                  </pic:blipFill>
+                  <pic:spPr>
+                    <a:xfrm>
+                      <a:off x="0" y="0"/>
+                      <a:ext cx="5943600" cy="1132840"/>
+                    </a:xfrm>
+                    <a:prstGeom prst="rect">
+                      <a:avLst/>
+                    </a:prstGeom>
+                  </pic:spPr>
+                </pic:pic>
+              </a:graphicData>
+            </a:graphic>
+          </wp:inline>
+        </w:drawing>
+      </w:r>
+    </w:p>
+    <w:p>
+      <w:pPr>
+        <w:jc w:val="both"/>
+        <w:rPr>
+          <w:lang w:val="pt-PT"/>
+        </w:rPr>
+      </w:pPr>
+      <w:r>
+        <w:rPr>
+          <w:lang w:val="pt-PT"/>
+        </w:rPr>
+        <w:t>O atributo counter é incrementado por cada cabaz adicionado, começando em 0, e o atributo destAddress tem de ter coordenadas que correspondem a um vértice que seja alcançável.</w:t>
+      </w:r>
+    </w:p>
+    <w:p>
+      <w:pPr>
+        <w:jc w:val="both"/>
+        <w:rPr>
+          <w:lang w:val="pt-PT"/>
+        </w:rPr>
+      </w:pPr>
+    </w:p>
+    <w:p>
+      <w:pPr>
+        <w:pStyle w:val="Heading3"/>
+        <w:rPr>
+          <w:lang w:val="pt-PT"/>
+        </w:rPr>
+      </w:pPr>
+      <w:bookmarkStart w:id="23" w:name="_Toc72338302"/>
+      <w:r>
+        <w:rPr>
+          <w:lang w:val="pt-PT"/>
+        </w:rPr>
+        <w:t>Vehicle &amp; vehicle_type</w:t>
+      </w:r>
+      <w:bookmarkEnd w:id="23"/>
+    </w:p>
+    <w:p>
+      <w:pPr>
+        <w:jc w:val="both"/>
+        <w:rPr>
+          <w:lang w:val="pt-PT"/>
+        </w:rPr>
+      </w:pPr>
+      <w:r>
+        <w:rPr>
+          <w:lang w:val="pt-PT"/>
+        </w:rPr>
+        <w:t>A classe Vehicle representa um veículo específico</w:t>
+      </w:r>
+      <w:r>
+        <w:rPr>
+          <w:lang w:val="pt-PT"/>
+        </w:rPr>
+        <w:t>, enquanto que vehicle_type é um enum que representa os tipos de veículos. São caracterizados por:</w:t>
+      </w:r>
+    </w:p>
+    <w:p>
+      <w:pPr>
+        <w:jc w:val="both"/>
+        <w:rPr>
+          <w:lang w:val="pt-PT"/>
+        </w:rPr>
+      </w:pPr>
+      <w:r>
+        <w:rPr>
+          <w:noProof/>
+          <w:lang w:val="pt-PT"/>
+        </w:rPr>
+        <w:drawing>
+          <wp:inline distT="0" distB="0" distL="0" distR="0" wp14:anchorId="5AE71E1C" wp14:editId="01A4C2DC">
+            <wp:extent cx="5943600" cy="1203960"/>
+            <wp:effectExtent l="0" t="0" r="0" b="0"/>
+            <wp:docPr id="5" name="Picture 5"/>
+            <wp:cNvGraphicFramePr>
+              <a:graphicFrameLocks xmlns:a="http://schemas.openxmlformats.org/drawingml/2006/main" noChangeAspect="1"/>
+            </wp:cNvGraphicFramePr>
+            <a:graphic xmlns:a="http://schemas.openxmlformats.org/drawingml/2006/main">
+              <a:graphicData uri="http://schemas.openxmlformats.org/drawingml/2006/picture">
+                <pic:pic xmlns:pic="http://schemas.openxmlformats.org/drawingml/2006/picture">
+                  <pic:nvPicPr>
+                    <pic:cNvPr id="1" name=""/>
+                    <pic:cNvPicPr/>
+                  </pic:nvPicPr>
+                  <pic:blipFill>
+                    <a:blip r:embed="rId19"/>
+                    <a:stretch>
+                      <a:fillRect/>
+                    </a:stretch>
+                  </pic:blipFill>
+                  <pic:spPr>
+                    <a:xfrm>
+                      <a:off x="0" y="0"/>
                       <a:ext cx="5943600" cy="1203960"/>
                     </a:xfrm>
                     <a:prstGeom prst="rect">
@@ -9577,9 +10175,15 @@
         <w:rPr>
           <w:lang w:val="pt-PT"/>
         </w:rPr>
-        <w:t>ProblemGraph</w:t>
+        <w:t>P</w:t>
       </w:r>
       <w:bookmarkEnd w:id="24"/>
+      <w:r>
+        <w:rPr>
+          <w:lang w:val="pt-PT"/>
+        </w:rPr>
+        <w:t>apaRica</w:t>
+      </w:r>
     </w:p>
     <w:p>
       <w:pPr>
@@ -9779,7 +10383,7 @@
             <wp:cNvGraphicFramePr/>
             <a:graphic xmlns:a="http://schemas.openxmlformats.org/drawingml/2006/main">
               <a:graphicData uri="http://schemas.openxmlformats.org/drawingml/2006/chart">
-                <c:chart xmlns:c="http://schemas.openxmlformats.org/drawingml/2006/chart" xmlns:r="http://schemas.openxmlformats.org/officeDocument/2006/relationships" r:id="rId11"/>
+                <c:chart xmlns:c="http://schemas.openxmlformats.org/drawingml/2006/chart" xmlns:r="http://schemas.openxmlformats.org/officeDocument/2006/relationships" r:id="rId20"/>
               </a:graphicData>
             </a:graphic>
           </wp:inline>
@@ -9832,6 +10436,7 @@
         <w:rPr>
           <w:rFonts w:cstheme="minorHAnsi"/>
           <w:iCs/>
+          <w:noProof/>
           <w:lang w:val="pt-PT"/>
         </w:rPr>
         <w:lastRenderedPageBreak/>
@@ -9985,7 +10590,7 @@
             <wp:cNvGraphicFramePr/>
             <a:graphic xmlns:a="http://schemas.openxmlformats.org/drawingml/2006/main">
               <a:graphicData uri="http://schemas.openxmlformats.org/drawingml/2006/chart">
-                <c:chart xmlns:c="http://schemas.openxmlformats.org/drawingml/2006/chart" xmlns:r="http://schemas.openxmlformats.org/officeDocument/2006/relationships" r:id="rId12"/>
+                <c:chart xmlns:c="http://schemas.openxmlformats.org/drawingml/2006/chart" xmlns:r="http://schemas.openxmlformats.org/officeDocument/2006/relationships" r:id="rId21"/>
               </a:graphicData>
             </a:graphic>
           </wp:inline>
@@ -10034,46 +10639,130 @@
         <w:rPr>
           <w:lang w:val="pt-PT"/>
         </w:rPr>
-        <w:t>Com a informação de que o grafo acaba por ser mais esparso, em que o número de vértices e arestas difere por pouco, também implementamos o algoritmo a*.</w:t>
-      </w:r>
-    </w:p>
-    <w:p>
-      <w:pPr>
-        <w:jc w:val="both"/>
-        <w:rPr>
-          <w:lang w:val="pt-PT"/>
-        </w:rPr>
-      </w:pPr>
-      <w:r>
-        <w:rPr>
-          <w:lang w:val="pt-PT"/>
-        </w:rPr>
-        <w:t>POR COMPLETAR</w:t>
-      </w:r>
-    </w:p>
-    <w:p>
-      <w:pPr>
-        <w:jc w:val="both"/>
-        <w:rPr>
-          <w:lang w:val="pt-PT"/>
-        </w:rPr>
-      </w:pPr>
-    </w:p>
-    <w:p>
-      <w:pPr>
-        <w:jc w:val="both"/>
-        <w:rPr>
-          <w:lang w:val="pt-PT"/>
-        </w:rPr>
-      </w:pPr>
-    </w:p>
-    <w:p>
-      <w:pPr>
-        <w:jc w:val="both"/>
-        <w:rPr>
-          <w:lang w:val="pt-PT"/>
-        </w:rPr>
-      </w:pPr>
+        <w:t xml:space="preserve">Com a informação de que o grafo acaba por ser mais esparso, em que o número de vértices e arestas difere por pouco, também implementamos o algoritmo </w:t>
+      </w:r>
+      <w:r>
+        <w:rPr>
+          <w:lang w:val="pt-PT"/>
+        </w:rPr>
+        <w:t>A</w:t>
+      </w:r>
+      <w:r>
+        <w:rPr>
+          <w:lang w:val="pt-PT"/>
+        </w:rPr>
+        <w:t>*.</w:t>
+      </w:r>
+    </w:p>
+    <w:p>
+      <w:pPr>
+        <w:jc w:val="both"/>
+        <w:rPr>
+          <w:lang w:val="pt-PT"/>
+        </w:rPr>
+      </w:pPr>
+    </w:p>
+    <w:p>
+      <w:pPr>
+        <w:jc w:val="both"/>
+        <w:rPr>
+          <w:lang w:val="pt-PT"/>
+        </w:rPr>
+      </w:pPr>
+      <w:r>
+        <w:rPr>
+          <w:lang w:val="pt-PT"/>
+        </w:rPr>
+        <w:t>PSEUDO-CÓDIGO</w:t>
+      </w:r>
+    </w:p>
+    <w:p>
+      <w:pPr>
+        <w:jc w:val="both"/>
+        <w:rPr>
+          <w:lang w:val="pt-PT"/>
+        </w:rPr>
+      </w:pPr>
+    </w:p>
+    <w:p>
+      <w:pPr>
+        <w:jc w:val="both"/>
+        <w:rPr>
+          <w:lang w:val="pt-PT"/>
+        </w:rPr>
+      </w:pPr>
+      <w:r>
+        <w:rPr>
+          <w:lang w:val="pt-PT"/>
+        </w:rPr>
+        <w:t>Complexidade temporal:</w:t>
+      </w:r>
+    </w:p>
+    <w:p>
+      <w:pPr>
+        <w:jc w:val="both"/>
+        <w:rPr>
+          <w:lang w:val="pt-PT"/>
+        </w:rPr>
+      </w:pPr>
+      <w:r>
+        <w:rPr>
+          <w:lang w:val="pt-PT"/>
+        </w:rPr>
+        <w:t>Complexidade espacial:</w:t>
+      </w:r>
+    </w:p>
+    <w:p>
+      <w:pPr>
+        <w:jc w:val="both"/>
+        <w:rPr>
+          <w:lang w:val="pt-PT"/>
+        </w:rPr>
+      </w:pPr>
+      <w:r>
+        <w:rPr>
+          <w:lang w:val="pt-PT"/>
+        </w:rPr>
+        <w:t>Análise temporal empírica</w:t>
+      </w:r>
+      <w:r>
+        <w:rPr>
+          <w:lang w:val="pt-PT"/>
+        </w:rPr>
+        <w:t xml:space="preserve"> (desde ponto 0 até ponto maior nos diferentes grafos):</w:t>
+      </w:r>
+    </w:p>
+    <w:p>
+      <w:pPr>
+        <w:jc w:val="both"/>
+        <w:rPr>
+          <w:lang w:val="pt-PT"/>
+        </w:rPr>
+      </w:pPr>
+      <w:r>
+        <w:rPr>
+          <w:noProof/>
+        </w:rPr>
+        <w:drawing>
+          <wp:inline distT="0" distB="0" distL="0" distR="0" wp14:anchorId="3FE32869" wp14:editId="089219A4">
+            <wp:extent cx="3323648" cy="1626043"/>
+            <wp:effectExtent l="0" t="0" r="10160" b="12700"/>
+            <wp:docPr id="7" name="Chart 7">
+              <a:extLst xmlns:a="http://schemas.openxmlformats.org/drawingml/2006/main">
+                <a:ext uri="{FF2B5EF4-FFF2-40B4-BE49-F238E27FC236}">
+                  <a16:creationId xmlns:a16="http://schemas.microsoft.com/office/drawing/2014/main" id="{BDF01991-8509-4B9C-89C7-76C20C3305CF}"/>
+                </a:ext>
+              </a:extLst>
+            </wp:docPr>
+            <wp:cNvGraphicFramePr/>
+            <a:graphic xmlns:a="http://schemas.openxmlformats.org/drawingml/2006/main">
+              <a:graphicData uri="http://schemas.openxmlformats.org/drawingml/2006/chart">
+                <c:chart xmlns:c="http://schemas.openxmlformats.org/drawingml/2006/chart" xmlns:r="http://schemas.openxmlformats.org/officeDocument/2006/relationships" r:id="rId22"/>
+              </a:graphicData>
+            </a:graphic>
+          </wp:inline>
+        </w:drawing>
+      </w:r>
     </w:p>
     <w:p>
       <w:pPr>
@@ -10218,12 +10907,6 @@
         </w:rPr>
         <w:t>)</w:t>
       </w:r>
-      <w:r>
-        <w:rPr>
-          <w:lang w:val="pt-PT"/>
-        </w:rPr>
-        <w:t xml:space="preserve"> CHECK</w:t>
-      </w:r>
     </w:p>
     <w:p>
       <w:pPr>
@@ -10270,6 +10953,7 @@
         <w:rPr>
           <w:noProof/>
         </w:rPr>
+        <w:lastRenderedPageBreak/>
         <w:drawing>
           <wp:inline distT="0" distB="0" distL="0" distR="0" wp14:anchorId="61746ABE" wp14:editId="4A2FDE87">
             <wp:extent cx="4412975" cy="2150829"/>
@@ -10284,7 +10968,7 @@
             <wp:cNvGraphicFramePr/>
             <a:graphic xmlns:a="http://schemas.openxmlformats.org/drawingml/2006/main">
               <a:graphicData uri="http://schemas.openxmlformats.org/drawingml/2006/chart">
-                <c:chart xmlns:c="http://schemas.openxmlformats.org/drawingml/2006/chart" xmlns:r="http://schemas.openxmlformats.org/officeDocument/2006/relationships" r:id="rId13"/>
+                <c:chart xmlns:c="http://schemas.openxmlformats.org/drawingml/2006/chart" xmlns:r="http://schemas.openxmlformats.org/officeDocument/2006/relationships" r:id="rId23"/>
               </a:graphicData>
             </a:graphic>
           </wp:inline>
@@ -10311,7 +10995,6 @@
         <w:rPr>
           <w:lang w:val="pt-PT"/>
         </w:rPr>
-        <w:lastRenderedPageBreak/>
         <w:t>Nearest Neighbour</w:t>
       </w:r>
       <w:bookmarkEnd w:id="29"/>
@@ -10339,6 +11022,7 @@
       </w:pPr>
       <w:r>
         <w:rPr>
+          <w:noProof/>
           <w:lang w:val="pt-PT"/>
         </w:rPr>
         <w:drawing>
@@ -10501,205 +11185,6 @@
     </w:p>
     <w:p>
       <w:pPr>
-        <w:pStyle w:val="Heading3"/>
-        <w:rPr>
-          <w:lang w:val="pt-PT"/>
-        </w:rPr>
-      </w:pPr>
-      <w:bookmarkStart w:id="30" w:name="_Toc72338310"/>
-      <w:r>
-        <w:rPr>
-          <w:lang w:val="pt-PT"/>
-        </w:rPr>
-        <w:t>GetFloydWarshallPath</w:t>
-      </w:r>
-      <w:bookmarkEnd w:id="30"/>
-    </w:p>
-    <w:p>
-      <w:pPr>
-        <w:jc w:val="both"/>
-        <w:rPr>
-          <w:lang w:val="pt-PT"/>
-        </w:rPr>
-      </w:pPr>
-      <w:r>
-        <w:rPr>
-          <w:lang w:val="pt-PT"/>
-        </w:rPr>
-        <w:t>Este algoritmo tem como uso os vértices que cada veículo vai passar e utiliza as tabelas criadas pelo algoritmo de Floyd-Warshall anteriormente de forma a calcular o melhor caminho entre cada par de dois vértices, juntando-os para obter o trajeto final.</w:t>
-      </w:r>
-    </w:p>
-    <w:p>
-      <w:pPr>
-        <w:jc w:val="both"/>
-        <w:rPr>
-          <w:lang w:val="pt-PT"/>
-        </w:rPr>
-      </w:pPr>
-      <w:r>
-        <w:rPr>
-          <w:lang w:val="pt-PT"/>
-        </w:rPr>
-        <w:t>Nota: O pseudocódigo está juntamente com o pseudocódigo do algoritmo de Floyd-Warhall.</w:t>
-      </w:r>
-    </w:p>
-    <w:p>
-      <w:pPr>
-        <w:jc w:val="both"/>
-        <w:rPr>
-          <w:lang w:val="pt-PT"/>
-        </w:rPr>
-      </w:pPr>
-      <w:r>
-        <w:rPr>
-          <w:rFonts w:cstheme="minorHAnsi"/>
-          <w:iCs/>
-          <w:lang w:val="pt-PT"/>
-        </w:rPr>
-        <w:t>Sendo |T| o número de vértices a percorrer no trajeto</w:t>
-      </w:r>
-      <w:r>
-        <w:rPr>
-          <w:rFonts w:cstheme="minorHAnsi"/>
-          <w:iCs/>
-          <w:lang w:val="pt-PT"/>
-        </w:rPr>
-        <w:t>:</w:t>
-      </w:r>
-      <w:r>
-        <w:rPr>
-          <w:lang w:val="pt-PT"/>
-        </w:rPr>
-        <w:t xml:space="preserve"> </w:t>
-      </w:r>
-      <w:r>
-        <w:rPr>
-          <w:lang w:val="pt-PT"/>
-        </w:rPr>
-        <w:t>NOT SURE</w:t>
-      </w:r>
-    </w:p>
-    <w:p>
-      <w:pPr>
-        <w:jc w:val="both"/>
-        <w:rPr>
-          <w:rFonts w:cstheme="minorHAnsi"/>
-          <w:iCs/>
-          <w:lang w:val="pt-PT"/>
-        </w:rPr>
-      </w:pPr>
-      <w:r>
-        <w:rPr>
-          <w:lang w:val="pt-PT"/>
-        </w:rPr>
-        <w:t>Complexidade</w:t>
-      </w:r>
-      <w:r>
-        <w:rPr>
-          <w:rFonts w:cstheme="minorHAnsi"/>
-          <w:iCs/>
-          <w:lang w:val="pt-PT"/>
-        </w:rPr>
-        <w:t xml:space="preserve"> temporal: O(|T|)</w:t>
-      </w:r>
-    </w:p>
-    <w:p>
-      <w:pPr>
-        <w:jc w:val="both"/>
-        <w:rPr>
-          <w:rFonts w:cstheme="minorHAnsi"/>
-          <w:iCs/>
-          <w:lang w:val="pt-PT"/>
-        </w:rPr>
-      </w:pPr>
-      <w:r>
-        <w:rPr>
-          <w:lang w:val="pt-PT"/>
-        </w:rPr>
-        <w:t>Complexidade</w:t>
-      </w:r>
-      <w:r>
-        <w:rPr>
-          <w:rFonts w:cstheme="minorHAnsi"/>
-          <w:iCs/>
-          <w:lang w:val="pt-PT"/>
-        </w:rPr>
-        <w:t xml:space="preserve"> Espacial: O(|T|)</w:t>
-      </w:r>
-    </w:p>
-    <w:p>
-      <w:pPr>
-        <w:jc w:val="both"/>
-        <w:rPr>
-          <w:rFonts w:cstheme="minorHAnsi"/>
-          <w:iCs/>
-          <w:lang w:val="pt-PT"/>
-        </w:rPr>
-      </w:pPr>
-      <w:r>
-        <w:rPr>
-          <w:rFonts w:cstheme="minorHAnsi"/>
-          <w:iCs/>
-          <w:lang w:val="pt-PT"/>
-        </w:rPr>
-        <w:t>Análise Empírica:</w:t>
-      </w:r>
-    </w:p>
-    <w:p>
-      <w:pPr>
-        <w:jc w:val="both"/>
-        <w:rPr>
-          <w:rFonts w:cstheme="minorHAnsi"/>
-          <w:iCs/>
-          <w:lang w:val="pt-PT"/>
-        </w:rPr>
-      </w:pPr>
-      <w:r>
-        <w:rPr>
-          <w:noProof/>
-        </w:rPr>
-        <w:lastRenderedPageBreak/>
-        <w:drawing>
-          <wp:inline distT="0" distB="0" distL="0" distR="0" wp14:anchorId="3715CDCA" wp14:editId="5A84827E">
-            <wp:extent cx="3617844" cy="2166731"/>
-            <wp:effectExtent l="0" t="0" r="1905" b="5080"/>
-            <wp:docPr id="16" name="Chart 16">
-              <a:extLst xmlns:a="http://schemas.openxmlformats.org/drawingml/2006/main">
-                <a:ext uri="{FF2B5EF4-FFF2-40B4-BE49-F238E27FC236}">
-                  <a16:creationId xmlns:a16="http://schemas.microsoft.com/office/drawing/2014/main" id="{020C473C-CC2B-4AD1-90DF-61CA4F6D983B}"/>
-                </a:ext>
-              </a:extLst>
-            </wp:docPr>
-            <wp:cNvGraphicFramePr/>
-            <a:graphic xmlns:a="http://schemas.openxmlformats.org/drawingml/2006/main">
-              <a:graphicData uri="http://schemas.openxmlformats.org/drawingml/2006/chart">
-                <c:chart xmlns:c="http://schemas.openxmlformats.org/drawingml/2006/chart" xmlns:r="http://schemas.openxmlformats.org/officeDocument/2006/relationships" r:id="rId14"/>
-              </a:graphicData>
-            </a:graphic>
-          </wp:inline>
-        </w:drawing>
-      </w:r>
-    </w:p>
-    <w:p>
-      <w:pPr>
-        <w:jc w:val="both"/>
-        <w:rPr>
-          <w:rFonts w:cstheme="minorHAnsi"/>
-          <w:iCs/>
-          <w:lang w:val="pt-PT"/>
-        </w:rPr>
-      </w:pPr>
-      <w:r>
-        <w:rPr>
-          <w:rFonts w:cstheme="minorHAnsi"/>
-          <w:iCs/>
-          <w:lang w:val="pt-PT"/>
-        </w:rPr>
-        <w:t xml:space="preserve"> </w:t>
-      </w:r>
-    </w:p>
-    <w:p>
-      <w:pPr>
         <w:pStyle w:val="Heading2"/>
         <w:numPr>
           <w:ilvl w:val="0"/>
@@ -10709,14 +11194,15 @@
           <w:lang w:val="pt-PT"/>
         </w:rPr>
       </w:pPr>
-      <w:bookmarkStart w:id="31" w:name="_Toc72338311"/>
-      <w:r>
-        <w:rPr>
-          <w:lang w:val="pt-PT"/>
-        </w:rPr>
+      <w:bookmarkStart w:id="30" w:name="_Toc72338311"/>
+      <w:r>
+        <w:rPr>
+          <w:lang w:val="pt-PT"/>
+        </w:rPr>
+        <w:lastRenderedPageBreak/>
         <w:t>Análise da Conectividade</w:t>
       </w:r>
-      <w:bookmarkEnd w:id="31"/>
+      <w:bookmarkEnd w:id="30"/>
     </w:p>
     <w:p>
       <w:pPr>
@@ -10817,11 +11303,11 @@
       <w:pPr>
         <w:pStyle w:val="Heading1"/>
       </w:pPr>
-      <w:bookmarkStart w:id="32" w:name="_Toc72338312"/>
+      <w:bookmarkStart w:id="31" w:name="_Toc72338312"/>
       <w:r>
         <w:t>Bibliografia</w:t>
       </w:r>
-      <w:bookmarkEnd w:id="32"/>
+      <w:bookmarkEnd w:id="31"/>
     </w:p>
     <w:p>
       <w:pPr>
@@ -16988,6 +17474,380 @@
               </a:defRPr>
             </a:pPr>
             <a:r>
+              <a:rPr lang="en-US"/>
+              <a:t>A* </a:t>
+            </a:r>
+            <a:r>
+              <a:rPr lang="en-GB" sz="1400" b="0" i="0" u="none" strike="noStrike" baseline="0">
+                <a:effectLst/>
+              </a:rPr>
+              <a:t>(µs)</a:t>
+            </a:r>
+            <a:r>
+              <a:rPr lang="en-US"/>
+              <a:t> </a:t>
+            </a:r>
+          </a:p>
+        </c:rich>
+      </c:tx>
+      <c:overlay val="0"/>
+      <c:spPr>
+        <a:noFill/>
+        <a:ln>
+          <a:noFill/>
+        </a:ln>
+        <a:effectLst/>
+      </c:spPr>
+      <c:txPr>
+        <a:bodyPr rot="0" spcFirstLastPara="1" vertOverflow="ellipsis" vert="horz" wrap="square" anchor="ctr" anchorCtr="1"/>
+        <a:lstStyle/>
+        <a:p>
+          <a:pPr>
+            <a:defRPr sz="1400" b="0" i="0" u="none" strike="noStrike" kern="1200" spc="0" baseline="0">
+              <a:solidFill>
+                <a:schemeClr val="tx1">
+                  <a:lumMod val="65000"/>
+                  <a:lumOff val="35000"/>
+                </a:schemeClr>
+              </a:solidFill>
+              <a:latin typeface="+mn-lt"/>
+              <a:ea typeface="+mn-ea"/>
+              <a:cs typeface="+mn-cs"/>
+            </a:defRPr>
+          </a:pPr>
+          <a:endParaRPr lang="en-US"/>
+        </a:p>
+      </c:txPr>
+    </c:title>
+    <c:autoTitleDeleted val="0"/>
+    <c:plotArea>
+      <c:layout/>
+      <c:lineChart>
+        <c:grouping val="standard"/>
+        <c:varyColors val="0"/>
+        <c:ser>
+          <c:idx val="0"/>
+          <c:order val="0"/>
+          <c:tx>
+            <c:strRef>
+              <c:f>Sheet1!$B$21</c:f>
+              <c:strCache>
+                <c:ptCount val="1"/>
+                <c:pt idx="0">
+                  <c:v>A*</c:v>
+                </c:pt>
+              </c:strCache>
+            </c:strRef>
+          </c:tx>
+          <c:spPr>
+            <a:ln w="28575" cap="rnd">
+              <a:solidFill>
+                <a:schemeClr val="accent1"/>
+              </a:solidFill>
+              <a:round/>
+            </a:ln>
+            <a:effectLst/>
+          </c:spPr>
+          <c:marker>
+            <c:symbol val="circle"/>
+            <c:size val="5"/>
+            <c:spPr>
+              <a:solidFill>
+                <a:schemeClr val="accent1"/>
+              </a:solidFill>
+              <a:ln w="9525">
+                <a:solidFill>
+                  <a:schemeClr val="accent1"/>
+                </a:solidFill>
+              </a:ln>
+              <a:effectLst/>
+            </c:spPr>
+          </c:marker>
+          <c:cat>
+            <c:strRef>
+              <c:f>Sheet1!$C$20:$E$20</c:f>
+              <c:strCache>
+                <c:ptCount val="3"/>
+                <c:pt idx="0">
+                  <c:v>4x4</c:v>
+                </c:pt>
+                <c:pt idx="1">
+                  <c:v>8x8</c:v>
+                </c:pt>
+                <c:pt idx="2">
+                  <c:v>16x16</c:v>
+                </c:pt>
+              </c:strCache>
+            </c:strRef>
+          </c:cat>
+          <c:val>
+            <c:numRef>
+              <c:f>Sheet1!$C$21:$E$21</c:f>
+              <c:numCache>
+                <c:formatCode>General</c:formatCode>
+                <c:ptCount val="3"/>
+                <c:pt idx="0">
+                  <c:v>866</c:v>
+                </c:pt>
+                <c:pt idx="1">
+                  <c:v>1479</c:v>
+                </c:pt>
+                <c:pt idx="2">
+                  <c:v>4141</c:v>
+                </c:pt>
+              </c:numCache>
+            </c:numRef>
+          </c:val>
+          <c:smooth val="0"/>
+          <c:extLst>
+            <c:ext xmlns:c16="http://schemas.microsoft.com/office/drawing/2014/chart" uri="{C3380CC4-5D6E-409C-BE32-E72D297353CC}">
+              <c16:uniqueId val="{00000000-E1E3-4392-9A6F-F95106D54D68}"/>
+            </c:ext>
+          </c:extLst>
+        </c:ser>
+        <c:dLbls>
+          <c:showLegendKey val="0"/>
+          <c:showVal val="0"/>
+          <c:showCatName val="0"/>
+          <c:showSerName val="0"/>
+          <c:showPercent val="0"/>
+          <c:showBubbleSize val="0"/>
+        </c:dLbls>
+        <c:marker val="1"/>
+        <c:smooth val="0"/>
+        <c:axId val="1742889536"/>
+        <c:axId val="1742904096"/>
+      </c:lineChart>
+      <c:catAx>
+        <c:axId val="1742889536"/>
+        <c:scaling>
+          <c:orientation val="minMax"/>
+        </c:scaling>
+        <c:delete val="0"/>
+        <c:axPos val="b"/>
+        <c:numFmt formatCode="General" sourceLinked="1"/>
+        <c:majorTickMark val="none"/>
+        <c:minorTickMark val="none"/>
+        <c:tickLblPos val="nextTo"/>
+        <c:spPr>
+          <a:noFill/>
+          <a:ln w="9525" cap="flat" cmpd="sng" algn="ctr">
+            <a:solidFill>
+              <a:schemeClr val="tx1">
+                <a:lumMod val="15000"/>
+                <a:lumOff val="85000"/>
+              </a:schemeClr>
+            </a:solidFill>
+            <a:round/>
+          </a:ln>
+          <a:effectLst/>
+        </c:spPr>
+        <c:txPr>
+          <a:bodyPr rot="-60000000" spcFirstLastPara="1" vertOverflow="ellipsis" vert="horz" wrap="square" anchor="ctr" anchorCtr="1"/>
+          <a:lstStyle/>
+          <a:p>
+            <a:pPr>
+              <a:defRPr sz="900" b="0" i="0" u="none" strike="noStrike" kern="1200" baseline="0">
+                <a:solidFill>
+                  <a:schemeClr val="tx1">
+                    <a:lumMod val="65000"/>
+                    <a:lumOff val="35000"/>
+                  </a:schemeClr>
+                </a:solidFill>
+                <a:latin typeface="+mn-lt"/>
+                <a:ea typeface="+mn-ea"/>
+                <a:cs typeface="+mn-cs"/>
+              </a:defRPr>
+            </a:pPr>
+            <a:endParaRPr lang="en-US"/>
+          </a:p>
+        </c:txPr>
+        <c:crossAx val="1742904096"/>
+        <c:crosses val="autoZero"/>
+        <c:auto val="1"/>
+        <c:lblAlgn val="ctr"/>
+        <c:lblOffset val="100"/>
+        <c:noMultiLvlLbl val="0"/>
+      </c:catAx>
+      <c:valAx>
+        <c:axId val="1742904096"/>
+        <c:scaling>
+          <c:orientation val="minMax"/>
+        </c:scaling>
+        <c:delete val="0"/>
+        <c:axPos val="l"/>
+        <c:majorGridlines>
+          <c:spPr>
+            <a:ln w="9525" cap="flat" cmpd="sng" algn="ctr">
+              <a:solidFill>
+                <a:schemeClr val="tx1">
+                  <a:lumMod val="15000"/>
+                  <a:lumOff val="85000"/>
+                </a:schemeClr>
+              </a:solidFill>
+              <a:round/>
+            </a:ln>
+            <a:effectLst/>
+          </c:spPr>
+        </c:majorGridlines>
+        <c:numFmt formatCode="General" sourceLinked="1"/>
+        <c:majorTickMark val="none"/>
+        <c:minorTickMark val="none"/>
+        <c:tickLblPos val="nextTo"/>
+        <c:spPr>
+          <a:noFill/>
+          <a:ln>
+            <a:noFill/>
+          </a:ln>
+          <a:effectLst/>
+        </c:spPr>
+        <c:txPr>
+          <a:bodyPr rot="-60000000" spcFirstLastPara="1" vertOverflow="ellipsis" vert="horz" wrap="square" anchor="ctr" anchorCtr="1"/>
+          <a:lstStyle/>
+          <a:p>
+            <a:pPr>
+              <a:defRPr sz="900" b="0" i="0" u="none" strike="noStrike" kern="1200" baseline="0">
+                <a:solidFill>
+                  <a:schemeClr val="tx1">
+                    <a:lumMod val="65000"/>
+                    <a:lumOff val="35000"/>
+                  </a:schemeClr>
+                </a:solidFill>
+                <a:latin typeface="+mn-lt"/>
+                <a:ea typeface="+mn-ea"/>
+                <a:cs typeface="+mn-cs"/>
+              </a:defRPr>
+            </a:pPr>
+            <a:endParaRPr lang="en-US"/>
+          </a:p>
+        </c:txPr>
+        <c:crossAx val="1742889536"/>
+        <c:crosses val="autoZero"/>
+        <c:crossBetween val="between"/>
+      </c:valAx>
+      <c:dTable>
+        <c:showHorzBorder val="1"/>
+        <c:showVertBorder val="1"/>
+        <c:showOutline val="1"/>
+        <c:showKeys val="1"/>
+        <c:spPr>
+          <a:noFill/>
+          <a:ln w="9525" cap="flat" cmpd="sng" algn="ctr">
+            <a:solidFill>
+              <a:schemeClr val="tx1">
+                <a:lumMod val="15000"/>
+                <a:lumOff val="85000"/>
+              </a:schemeClr>
+            </a:solidFill>
+            <a:round/>
+          </a:ln>
+          <a:effectLst/>
+        </c:spPr>
+        <c:txPr>
+          <a:bodyPr rot="0" spcFirstLastPara="1" vertOverflow="ellipsis" vert="horz" wrap="square" anchor="ctr" anchorCtr="1"/>
+          <a:lstStyle/>
+          <a:p>
+            <a:pPr rtl="0">
+              <a:defRPr sz="900" b="0" i="0" u="none" strike="noStrike" kern="1200" baseline="0">
+                <a:solidFill>
+                  <a:schemeClr val="tx1">
+                    <a:lumMod val="65000"/>
+                    <a:lumOff val="35000"/>
+                  </a:schemeClr>
+                </a:solidFill>
+                <a:latin typeface="+mn-lt"/>
+                <a:ea typeface="+mn-ea"/>
+                <a:cs typeface="+mn-cs"/>
+              </a:defRPr>
+            </a:pPr>
+            <a:endParaRPr lang="en-US"/>
+          </a:p>
+        </c:txPr>
+      </c:dTable>
+      <c:spPr>
+        <a:noFill/>
+        <a:ln>
+          <a:noFill/>
+        </a:ln>
+        <a:effectLst/>
+      </c:spPr>
+    </c:plotArea>
+    <c:plotVisOnly val="1"/>
+    <c:dispBlanksAs val="gap"/>
+    <c:extLst>
+      <c:ext xmlns:c16r3="http://schemas.microsoft.com/office/drawing/2017/03/chart" uri="{56B9EC1D-385E-4148-901F-78D8002777C0}">
+        <c16r3:dataDisplayOptions16>
+          <c16r3:dispNaAsBlank val="1"/>
+        </c16r3:dataDisplayOptions16>
+      </c:ext>
+    </c:extLst>
+    <c:showDLblsOverMax val="0"/>
+  </c:chart>
+  <c:spPr>
+    <a:solidFill>
+      <a:schemeClr val="bg1"/>
+    </a:solidFill>
+    <a:ln w="9525" cap="flat" cmpd="sng" algn="ctr">
+      <a:solidFill>
+        <a:schemeClr val="tx1">
+          <a:lumMod val="15000"/>
+          <a:lumOff val="85000"/>
+        </a:schemeClr>
+      </a:solidFill>
+      <a:round/>
+    </a:ln>
+    <a:effectLst/>
+  </c:spPr>
+  <c:txPr>
+    <a:bodyPr/>
+    <a:lstStyle/>
+    <a:p>
+      <a:pPr>
+        <a:defRPr/>
+      </a:pPr>
+      <a:endParaRPr lang="en-US"/>
+    </a:p>
+  </c:txPr>
+  <c:externalData r:id="rId3">
+    <c:autoUpdate val="0"/>
+  </c:externalData>
+</c:chartSpace>
+</file>
+
+<file path=word/charts/chart4.xml><?xml version="1.0" encoding="utf-8"?>
+<c:chartSpace xmlns:c="http://schemas.openxmlformats.org/drawingml/2006/chart" xmlns:a="http://schemas.openxmlformats.org/drawingml/2006/main" xmlns:r="http://schemas.openxmlformats.org/officeDocument/2006/relationships" xmlns:c16r2="http://schemas.microsoft.com/office/drawing/2015/06/chart">
+  <c:date1904 val="0"/>
+  <c:lang val="en-US"/>
+  <c:roundedCorners val="0"/>
+  <mc:AlternateContent xmlns:mc="http://schemas.openxmlformats.org/markup-compatibility/2006">
+    <mc:Choice xmlns:c14="http://schemas.microsoft.com/office/drawing/2007/8/2/chart" Requires="c14">
+      <c14:style val="102"/>
+    </mc:Choice>
+    <mc:Fallback>
+      <c:style val="2"/>
+    </mc:Fallback>
+  </mc:AlternateContent>
+  <c:chart>
+    <c:title>
+      <c:tx>
+        <c:rich>
+          <a:bodyPr rot="0" spcFirstLastPara="1" vertOverflow="ellipsis" vert="horz" wrap="square" anchor="ctr" anchorCtr="1"/>
+          <a:lstStyle/>
+          <a:p>
+            <a:pPr>
+              <a:defRPr sz="1400" b="0" i="0" u="none" strike="noStrike" kern="1200" spc="0" baseline="0">
+                <a:solidFill>
+                  <a:schemeClr val="tx1">
+                    <a:lumMod val="65000"/>
+                    <a:lumOff val="35000"/>
+                  </a:schemeClr>
+                </a:solidFill>
+                <a:latin typeface="+mn-lt"/>
+                <a:ea typeface="+mn-ea"/>
+                <a:cs typeface="+mn-cs"/>
+              </a:defRPr>
+            </a:pPr>
+            <a:r>
               <a:rPr lang="en-GB"/>
               <a:t>First Fit Decreasing</a:t>
             </a:r>
@@ -17392,370 +18252,6 @@
         </a:p>
       </c:txPr>
     </c:legend>
-    <c:plotVisOnly val="1"/>
-    <c:dispBlanksAs val="gap"/>
-    <c:extLst>
-      <c:ext xmlns:c16r3="http://schemas.microsoft.com/office/drawing/2017/03/chart" uri="{56B9EC1D-385E-4148-901F-78D8002777C0}">
-        <c16r3:dataDisplayOptions16>
-          <c16r3:dispNaAsBlank val="1"/>
-        </c16r3:dataDisplayOptions16>
-      </c:ext>
-    </c:extLst>
-    <c:showDLblsOverMax val="0"/>
-  </c:chart>
-  <c:spPr>
-    <a:solidFill>
-      <a:schemeClr val="bg1"/>
-    </a:solidFill>
-    <a:ln w="9525" cap="flat" cmpd="sng" algn="ctr">
-      <a:solidFill>
-        <a:schemeClr val="tx1">
-          <a:lumMod val="15000"/>
-          <a:lumOff val="85000"/>
-        </a:schemeClr>
-      </a:solidFill>
-      <a:round/>
-    </a:ln>
-    <a:effectLst/>
-  </c:spPr>
-  <c:txPr>
-    <a:bodyPr/>
-    <a:lstStyle/>
-    <a:p>
-      <a:pPr>
-        <a:defRPr/>
-      </a:pPr>
-      <a:endParaRPr lang="en-US"/>
-    </a:p>
-  </c:txPr>
-  <c:externalData r:id="rId3">
-    <c:autoUpdate val="0"/>
-  </c:externalData>
-</c:chartSpace>
-</file>
-
-<file path=word/charts/chart4.xml><?xml version="1.0" encoding="utf-8"?>
-<c:chartSpace xmlns:c="http://schemas.openxmlformats.org/drawingml/2006/chart" xmlns:a="http://schemas.openxmlformats.org/drawingml/2006/main" xmlns:r="http://schemas.openxmlformats.org/officeDocument/2006/relationships" xmlns:c16r2="http://schemas.microsoft.com/office/drawing/2015/06/chart">
-  <c:date1904 val="0"/>
-  <c:lang val="en-US"/>
-  <c:roundedCorners val="0"/>
-  <mc:AlternateContent xmlns:mc="http://schemas.openxmlformats.org/markup-compatibility/2006">
-    <mc:Choice xmlns:c14="http://schemas.microsoft.com/office/drawing/2007/8/2/chart" Requires="c14">
-      <c14:style val="102"/>
-    </mc:Choice>
-    <mc:Fallback>
-      <c:style val="2"/>
-    </mc:Fallback>
-  </mc:AlternateContent>
-  <c:chart>
-    <c:title>
-      <c:tx>
-        <c:rich>
-          <a:bodyPr rot="0" spcFirstLastPara="1" vertOverflow="ellipsis" vert="horz" wrap="square" anchor="ctr" anchorCtr="1"/>
-          <a:lstStyle/>
-          <a:p>
-            <a:pPr>
-              <a:defRPr sz="1400" b="0" i="0" u="none" strike="noStrike" kern="1200" spc="0" baseline="0">
-                <a:solidFill>
-                  <a:schemeClr val="tx1">
-                    <a:lumMod val="65000"/>
-                    <a:lumOff val="35000"/>
-                  </a:schemeClr>
-                </a:solidFill>
-                <a:latin typeface="+mn-lt"/>
-                <a:ea typeface="+mn-ea"/>
-                <a:cs typeface="+mn-cs"/>
-              </a:defRPr>
-            </a:pPr>
-            <a:r>
-              <a:rPr lang="en-US"/>
-              <a:t>getPath (ns)</a:t>
-            </a:r>
-          </a:p>
-        </c:rich>
-      </c:tx>
-      <c:overlay val="0"/>
-      <c:spPr>
-        <a:noFill/>
-        <a:ln>
-          <a:noFill/>
-        </a:ln>
-        <a:effectLst/>
-      </c:spPr>
-      <c:txPr>
-        <a:bodyPr rot="0" spcFirstLastPara="1" vertOverflow="ellipsis" vert="horz" wrap="square" anchor="ctr" anchorCtr="1"/>
-        <a:lstStyle/>
-        <a:p>
-          <a:pPr>
-            <a:defRPr sz="1400" b="0" i="0" u="none" strike="noStrike" kern="1200" spc="0" baseline="0">
-              <a:solidFill>
-                <a:schemeClr val="tx1">
-                  <a:lumMod val="65000"/>
-                  <a:lumOff val="35000"/>
-                </a:schemeClr>
-              </a:solidFill>
-              <a:latin typeface="+mn-lt"/>
-              <a:ea typeface="+mn-ea"/>
-              <a:cs typeface="+mn-cs"/>
-            </a:defRPr>
-          </a:pPr>
-          <a:endParaRPr lang="en-US"/>
-        </a:p>
-      </c:txPr>
-    </c:title>
-    <c:autoTitleDeleted val="0"/>
-    <c:plotArea>
-      <c:layout/>
-      <c:lineChart>
-        <c:grouping val="standard"/>
-        <c:varyColors val="0"/>
-        <c:ser>
-          <c:idx val="0"/>
-          <c:order val="0"/>
-          <c:tx>
-            <c:strRef>
-              <c:f>Sheet1!$B$20</c:f>
-              <c:strCache>
-                <c:ptCount val="1"/>
-                <c:pt idx="0">
-                  <c:v>getPath</c:v>
-                </c:pt>
-              </c:strCache>
-            </c:strRef>
-          </c:tx>
-          <c:spPr>
-            <a:ln w="28575" cap="rnd">
-              <a:solidFill>
-                <a:schemeClr val="accent1"/>
-              </a:solidFill>
-              <a:round/>
-            </a:ln>
-            <a:effectLst/>
-          </c:spPr>
-          <c:marker>
-            <c:symbol val="circle"/>
-            <c:size val="5"/>
-            <c:spPr>
-              <a:solidFill>
-                <a:schemeClr val="accent1"/>
-              </a:solidFill>
-              <a:ln w="9525">
-                <a:solidFill>
-                  <a:schemeClr val="accent1"/>
-                </a:solidFill>
-              </a:ln>
-              <a:effectLst/>
-            </c:spPr>
-          </c:marker>
-          <c:cat>
-            <c:strRef>
-              <c:f>Sheet1!$C$19:$E$19</c:f>
-              <c:strCache>
-                <c:ptCount val="3"/>
-                <c:pt idx="0">
-                  <c:v>10 Nodes</c:v>
-                </c:pt>
-                <c:pt idx="1">
-                  <c:v>20 Nodes</c:v>
-                </c:pt>
-                <c:pt idx="2">
-                  <c:v>30 Nodes</c:v>
-                </c:pt>
-              </c:strCache>
-            </c:strRef>
-          </c:cat>
-          <c:val>
-            <c:numRef>
-              <c:f>Sheet1!$C$20:$E$20</c:f>
-              <c:numCache>
-                <c:formatCode>General</c:formatCode>
-                <c:ptCount val="3"/>
-                <c:pt idx="0">
-                  <c:v>107400</c:v>
-                </c:pt>
-                <c:pt idx="1">
-                  <c:v>136800</c:v>
-                </c:pt>
-                <c:pt idx="2">
-                  <c:v>217600</c:v>
-                </c:pt>
-              </c:numCache>
-            </c:numRef>
-          </c:val>
-          <c:smooth val="0"/>
-          <c:extLst>
-            <c:ext xmlns:c16="http://schemas.microsoft.com/office/drawing/2014/chart" uri="{C3380CC4-5D6E-409C-BE32-E72D297353CC}">
-              <c16:uniqueId val="{00000000-5DF0-45F5-9A62-120C175AE89A}"/>
-            </c:ext>
-          </c:extLst>
-        </c:ser>
-        <c:dLbls>
-          <c:showLegendKey val="0"/>
-          <c:showVal val="0"/>
-          <c:showCatName val="0"/>
-          <c:showSerName val="0"/>
-          <c:showPercent val="0"/>
-          <c:showBubbleSize val="0"/>
-        </c:dLbls>
-        <c:marker val="1"/>
-        <c:smooth val="0"/>
-        <c:axId val="1150328415"/>
-        <c:axId val="1150330495"/>
-      </c:lineChart>
-      <c:catAx>
-        <c:axId val="1150328415"/>
-        <c:scaling>
-          <c:orientation val="minMax"/>
-        </c:scaling>
-        <c:delete val="0"/>
-        <c:axPos val="b"/>
-        <c:numFmt formatCode="General" sourceLinked="1"/>
-        <c:majorTickMark val="none"/>
-        <c:minorTickMark val="none"/>
-        <c:tickLblPos val="nextTo"/>
-        <c:spPr>
-          <a:noFill/>
-          <a:ln w="9525" cap="flat" cmpd="sng" algn="ctr">
-            <a:solidFill>
-              <a:schemeClr val="tx1">
-                <a:lumMod val="15000"/>
-                <a:lumOff val="85000"/>
-              </a:schemeClr>
-            </a:solidFill>
-            <a:round/>
-          </a:ln>
-          <a:effectLst/>
-        </c:spPr>
-        <c:txPr>
-          <a:bodyPr rot="-60000000" spcFirstLastPara="1" vertOverflow="ellipsis" vert="horz" wrap="square" anchor="ctr" anchorCtr="1"/>
-          <a:lstStyle/>
-          <a:p>
-            <a:pPr>
-              <a:defRPr sz="900" b="0" i="0" u="none" strike="noStrike" kern="1200" baseline="0">
-                <a:solidFill>
-                  <a:schemeClr val="tx1">
-                    <a:lumMod val="65000"/>
-                    <a:lumOff val="35000"/>
-                  </a:schemeClr>
-                </a:solidFill>
-                <a:latin typeface="+mn-lt"/>
-                <a:ea typeface="+mn-ea"/>
-                <a:cs typeface="+mn-cs"/>
-              </a:defRPr>
-            </a:pPr>
-            <a:endParaRPr lang="en-US"/>
-          </a:p>
-        </c:txPr>
-        <c:crossAx val="1150330495"/>
-        <c:crosses val="autoZero"/>
-        <c:auto val="1"/>
-        <c:lblAlgn val="ctr"/>
-        <c:lblOffset val="100"/>
-        <c:noMultiLvlLbl val="0"/>
-      </c:catAx>
-      <c:valAx>
-        <c:axId val="1150330495"/>
-        <c:scaling>
-          <c:orientation val="minMax"/>
-        </c:scaling>
-        <c:delete val="0"/>
-        <c:axPos val="l"/>
-        <c:majorGridlines>
-          <c:spPr>
-            <a:ln w="9525" cap="flat" cmpd="sng" algn="ctr">
-              <a:solidFill>
-                <a:schemeClr val="tx1">
-                  <a:lumMod val="15000"/>
-                  <a:lumOff val="85000"/>
-                </a:schemeClr>
-              </a:solidFill>
-              <a:round/>
-            </a:ln>
-            <a:effectLst/>
-          </c:spPr>
-        </c:majorGridlines>
-        <c:numFmt formatCode="General" sourceLinked="1"/>
-        <c:majorTickMark val="none"/>
-        <c:minorTickMark val="none"/>
-        <c:tickLblPos val="nextTo"/>
-        <c:spPr>
-          <a:noFill/>
-          <a:ln>
-            <a:noFill/>
-          </a:ln>
-          <a:effectLst/>
-        </c:spPr>
-        <c:txPr>
-          <a:bodyPr rot="-60000000" spcFirstLastPara="1" vertOverflow="ellipsis" vert="horz" wrap="square" anchor="ctr" anchorCtr="1"/>
-          <a:lstStyle/>
-          <a:p>
-            <a:pPr>
-              <a:defRPr sz="900" b="0" i="0" u="none" strike="noStrike" kern="1200" baseline="0">
-                <a:solidFill>
-                  <a:schemeClr val="tx1">
-                    <a:lumMod val="65000"/>
-                    <a:lumOff val="35000"/>
-                  </a:schemeClr>
-                </a:solidFill>
-                <a:latin typeface="+mn-lt"/>
-                <a:ea typeface="+mn-ea"/>
-                <a:cs typeface="+mn-cs"/>
-              </a:defRPr>
-            </a:pPr>
-            <a:endParaRPr lang="en-US"/>
-          </a:p>
-        </c:txPr>
-        <c:crossAx val="1150328415"/>
-        <c:crosses val="autoZero"/>
-        <c:crossBetween val="between"/>
-      </c:valAx>
-      <c:dTable>
-        <c:showHorzBorder val="1"/>
-        <c:showVertBorder val="1"/>
-        <c:showOutline val="1"/>
-        <c:showKeys val="1"/>
-        <c:spPr>
-          <a:noFill/>
-          <a:ln w="9525" cap="flat" cmpd="sng" algn="ctr">
-            <a:solidFill>
-              <a:schemeClr val="tx1">
-                <a:lumMod val="15000"/>
-                <a:lumOff val="85000"/>
-              </a:schemeClr>
-            </a:solidFill>
-            <a:round/>
-          </a:ln>
-          <a:effectLst/>
-        </c:spPr>
-        <c:txPr>
-          <a:bodyPr rot="0" spcFirstLastPara="1" vertOverflow="ellipsis" vert="horz" wrap="square" anchor="ctr" anchorCtr="1"/>
-          <a:lstStyle/>
-          <a:p>
-            <a:pPr rtl="0">
-              <a:defRPr sz="900" b="0" i="0" u="none" strike="noStrike" kern="1200" baseline="0">
-                <a:solidFill>
-                  <a:schemeClr val="tx1">
-                    <a:lumMod val="65000"/>
-                    <a:lumOff val="35000"/>
-                  </a:schemeClr>
-                </a:solidFill>
-                <a:latin typeface="+mn-lt"/>
-                <a:ea typeface="+mn-ea"/>
-                <a:cs typeface="+mn-cs"/>
-              </a:defRPr>
-            </a:pPr>
-            <a:endParaRPr lang="en-US"/>
-          </a:p>
-        </c:txPr>
-      </c:dTable>
-      <c:spPr>
-        <a:noFill/>
-        <a:ln>
-          <a:noFill/>
-        </a:ln>
-        <a:effectLst/>
-      </c:spPr>
-    </c:plotArea>
     <c:plotVisOnly val="1"/>
     <c:dispBlanksAs val="gap"/>
     <c:extLst>

</xml_diff>